<commit_message>
update the practice commit
</commit_message>
<xml_diff>
--- a/C++/小题错集.docx
+++ b/C++/小题错集.docx
@@ -775,17 +775,7 @@
           <w:color w:val="FF0000"/>
           <w:lang w:val="en-US" w:eastAsia="zh-CN"/>
         </w:rPr>
-        <w:t>B</w:t>
-      </w:r>
-      <w:r>
-        <w:rPr>
-          <w:rFonts w:hint="eastAsia"/>
-          <w:b/>
-          <w:bCs/>
-          <w:color w:val="FF0000"/>
-          <w:lang w:val="en-US" w:eastAsia="zh-CN"/>
-        </w:rPr>
-        <w:t>：可以强转</w:t>
+        <w:t>B：可以强转</w:t>
       </w:r>
     </w:p>
     <w:p>
@@ -975,18 +965,7 @@
           <w:szCs w:val="32"/>
           <w:lang w:val="en-US" w:eastAsia="zh-CN"/>
         </w:rPr>
-        <w:t>1</w:t>
-      </w:r>
-      <w:r>
-        <w:rPr>
-          <w:rFonts w:hint="eastAsia"/>
-          <w:b/>
-          <w:bCs/>
-          <w:sz w:val="32"/>
-          <w:szCs w:val="32"/>
-          <w:lang w:val="en-US" w:eastAsia="zh-CN"/>
-        </w:rPr>
-        <w:t>1.8</w:t>
+        <w:t>11.8</w:t>
       </w:r>
     </w:p>
     <w:p>
@@ -1874,7 +1853,6 @@
           <w:spacing w:val="0"/>
           <w:sz w:val="21"/>
           <w:szCs w:val="21"/>
-          <w:bdr w:val="none" w:color="auto" w:sz="0" w:space="0"/>
           <w:shd w:val="clear" w:fill="FFFFFF"/>
         </w:rPr>
         <w:t>常成员函数说明格式如下：</w:t>
@@ -1888,7 +1866,6 @@
           <w:spacing w:val="0"/>
           <w:sz w:val="21"/>
           <w:szCs w:val="21"/>
-          <w:bdr w:val="none" w:color="auto" w:sz="0" w:space="0"/>
           <w:shd w:val="clear" w:fill="FFFFFF"/>
         </w:rPr>
         <w:br w:type="textWrapping"/>
@@ -1902,7 +1879,6 @@
           <w:spacing w:val="0"/>
           <w:sz w:val="21"/>
           <w:szCs w:val="21"/>
-          <w:bdr w:val="none" w:color="auto" w:sz="0" w:space="0"/>
           <w:shd w:val="clear" w:fill="FFFFFF"/>
         </w:rPr>
         <w:t>　　&lt;类型说明符&gt; &lt;函数名&gt; (&lt;参数表&gt;) const；</w:t>
@@ -3167,6 +3143,7 @@
     <w:p>
       <w:pPr>
         <w:numPr>
+          <w:ilvl w:val="0"/>
           <w:numId w:val="0"/>
         </w:numPr>
         <w:rPr>
@@ -3280,6 +3257,7 @@
     <w:p>
       <w:pPr>
         <w:numPr>
+          <w:ilvl w:val="0"/>
           <w:numId w:val="0"/>
         </w:numPr>
         <w:rPr>
@@ -3341,6 +3319,7 @@
     <w:p>
       <w:pPr>
         <w:numPr>
+          <w:ilvl w:val="0"/>
           <w:numId w:val="0"/>
         </w:numPr>
         <w:rPr>
@@ -3377,6 +3356,7 @@
     <w:p>
       <w:pPr>
         <w:numPr>
+          <w:ilvl w:val="0"/>
           <w:numId w:val="0"/>
         </w:numPr>
         <w:rPr>
@@ -3391,6 +3371,7 @@
     <w:p>
       <w:pPr>
         <w:numPr>
+          <w:ilvl w:val="0"/>
           <w:numId w:val="0"/>
         </w:numPr>
       </w:pPr>
@@ -3441,6 +3422,7 @@
     <w:p>
       <w:pPr>
         <w:numPr>
+          <w:ilvl w:val="0"/>
           <w:numId w:val="0"/>
         </w:numPr>
         <w:rPr>
@@ -3502,6 +3484,7 @@
     <w:p>
       <w:pPr>
         <w:numPr>
+          <w:ilvl w:val="0"/>
           <w:numId w:val="0"/>
         </w:numPr>
         <w:rPr>
@@ -3521,54 +3504,6 @@
           <w:lang w:val="en-US" w:eastAsia="zh-CN"/>
         </w:rPr>
         <w:t xml:space="preserve">这道题目考察派生类构造函数调用顺序： </w:t>
-      </w:r>
-    </w:p>
-    <w:p>
-      <w:pPr>
-        <w:numPr>
-          <w:numId w:val="0"/>
-        </w:numPr>
-        <w:rPr>
-          <w:rFonts w:hint="eastAsia"/>
-          <w:b/>
-          <w:bCs/>
-          <w:color w:val="FF0000"/>
-          <w:lang w:val="en-US" w:eastAsia="zh-CN"/>
-        </w:rPr>
-      </w:pPr>
-      <w:r>
-        <w:rPr>
-          <w:rFonts w:hint="eastAsia"/>
-          <w:b/>
-          <w:bCs/>
-          <w:color w:val="FF0000"/>
-          <w:lang w:val="en-US" w:eastAsia="zh-CN"/>
-        </w:rPr>
-        <w:t xml:space="preserve">生成派生类对象时，先调用基类的构造函数，再调用派生类自己的构造函数（析构时与构造的顺序相反）. </w:t>
-      </w:r>
-    </w:p>
-    <w:p>
-      <w:pPr>
-        <w:numPr>
-          <w:numId w:val="0"/>
-        </w:numPr>
-        <w:rPr>
-          <w:rFonts w:hint="eastAsia"/>
-          <w:b/>
-          <w:bCs/>
-          <w:color w:val="FF0000"/>
-          <w:lang w:val="en-US" w:eastAsia="zh-CN"/>
-        </w:rPr>
-      </w:pPr>
-      <w:r>
-        <w:rPr>
-          <w:rFonts w:hint="eastAsia"/>
-          <w:b/>
-          <w:bCs/>
-          <w:color w:val="FF0000"/>
-          <w:lang w:val="en-US" w:eastAsia="zh-CN"/>
-        </w:rPr>
-        <w:t xml:space="preserve">看main函数： </w:t>
       </w:r>
     </w:p>
     <w:p>
@@ -3593,10 +3528,8 @@
           <w:color w:val="FF0000"/>
           <w:lang w:val="en-US" w:eastAsia="zh-CN"/>
         </w:rPr>
-        <w:t xml:space="preserve">A* p = new B; // 先调用基类A的构造函数, 输出m_iVal 0; 接着调用B（派生类）自身的构造函数, 此过程最终调用的是void func(), 因基类中此方法是virtual, 故用B类自身方法, ++m_iVal; 输出 1. </w:t>
-      </w:r>
-      <w:bookmarkStart w:id="0" w:name="_GoBack"/>
-      <w:bookmarkEnd w:id="0"/>
+        <w:t xml:space="preserve">生成派生类对象时，先调用基类的构造函数，再调用派生类自己的构造函数（析构时与构造的顺序相反）. </w:t>
+      </w:r>
     </w:p>
     <w:p>
       <w:pPr>
@@ -3620,7 +3553,7 @@
           <w:color w:val="FF0000"/>
           <w:lang w:val="en-US" w:eastAsia="zh-CN"/>
         </w:rPr>
-        <w:t>p-&gt;test(); //指针指向B类对象，++m_iVal 输出2.</w:t>
+        <w:t xml:space="preserve">看main函数： </w:t>
       </w:r>
     </w:p>
     <w:p>
@@ -3637,6 +3570,1925 @@
           <w:lang w:val="en-US" w:eastAsia="zh-CN"/>
         </w:rPr>
       </w:pPr>
+      <w:r>
+        <w:rPr>
+          <w:rFonts w:hint="eastAsia"/>
+          <w:b/>
+          <w:bCs/>
+          <w:color w:val="FF0000"/>
+          <w:lang w:val="en-US" w:eastAsia="zh-CN"/>
+        </w:rPr>
+        <w:t xml:space="preserve">A* p = new B; // 先调用基类A的构造函数, 输出m_iVal 0; 接着调用B（派生类）自身的构造函数, 此过程最终调用的是void func(), 因基类中此方法是virtual, 故用B类自身方法, ++m_iVal; 输出 1. </w:t>
+      </w:r>
+    </w:p>
+    <w:p>
+      <w:pPr>
+        <w:numPr>
+          <w:ilvl w:val="0"/>
+          <w:numId w:val="0"/>
+        </w:numPr>
+        <w:rPr>
+          <w:rFonts w:hint="eastAsia"/>
+          <w:b/>
+          <w:bCs/>
+          <w:color w:val="FF0000"/>
+          <w:lang w:val="en-US" w:eastAsia="zh-CN"/>
+        </w:rPr>
+      </w:pPr>
+      <w:r>
+        <w:rPr>
+          <w:rFonts w:hint="eastAsia"/>
+          <w:b/>
+          <w:bCs/>
+          <w:color w:val="FF0000"/>
+          <w:lang w:val="en-US" w:eastAsia="zh-CN"/>
+        </w:rPr>
+        <w:t>p-&gt;test(); //指针指向B类对象，++m_iVal 输出2.</w:t>
+      </w:r>
+    </w:p>
+    <w:p>
+      <w:pPr>
+        <w:numPr>
+          <w:ilvl w:val="0"/>
+          <w:numId w:val="0"/>
+        </w:numPr>
+        <w:rPr>
+          <w:rFonts w:hint="eastAsia"/>
+          <w:b/>
+          <w:bCs/>
+          <w:color w:val="FF0000"/>
+          <w:lang w:val="en-US" w:eastAsia="zh-CN"/>
+        </w:rPr>
+      </w:pPr>
+    </w:p>
+    <w:p>
+      <w:pPr>
+        <w:numPr>
+          <w:ilvl w:val="0"/>
+          <w:numId w:val="0"/>
+        </w:numPr>
+        <w:rPr>
+          <w:rFonts w:hint="eastAsia"/>
+          <w:b/>
+          <w:bCs/>
+          <w:color w:val="FF0000"/>
+          <w:lang w:val="en-US" w:eastAsia="zh-CN"/>
+        </w:rPr>
+      </w:pPr>
+    </w:p>
+    <w:p>
+      <w:pPr>
+        <w:rPr>
+          <w:rFonts w:hint="eastAsia"/>
+          <w:b/>
+          <w:bCs/>
+          <w:sz w:val="36"/>
+          <w:szCs w:val="36"/>
+          <w:lang w:val="en-US" w:eastAsia="zh-CN"/>
+        </w:rPr>
+      </w:pPr>
+      <w:r>
+        <w:rPr>
+          <w:rFonts w:hint="eastAsia"/>
+          <w:b/>
+          <w:bCs/>
+          <w:sz w:val="36"/>
+          <w:szCs w:val="36"/>
+          <w:lang w:val="en-US" w:eastAsia="zh-CN"/>
+        </w:rPr>
+        <w:t>11.13</w:t>
+      </w:r>
+    </w:p>
+    <w:p>
+      <w:pPr>
+        <w:rPr>
+          <w:rFonts w:hint="default"/>
+          <w:b/>
+          <w:bCs/>
+          <w:sz w:val="36"/>
+          <w:szCs w:val="36"/>
+          <w:lang w:val="en-US" w:eastAsia="zh-CN"/>
+        </w:rPr>
+      </w:pPr>
+      <w:r>
+        <w:rPr>
+          <w:rFonts w:hint="default"/>
+          <w:b/>
+          <w:bCs/>
+          <w:sz w:val="36"/>
+          <w:szCs w:val="36"/>
+          <w:lang w:val="en-US" w:eastAsia="zh-CN"/>
+        </w:rPr>
+        <w:drawing>
+          <wp:inline distT="0" distB="0" distL="114300" distR="114300">
+            <wp:extent cx="3376930" cy="4240530"/>
+            <wp:effectExtent l="0" t="0" r="13970" b="7620"/>
+            <wp:docPr id="1" name="图片 1" descr="Q%SRM0RF5A9OHG6FU@P[NVA"/>
+            <wp:cNvGraphicFramePr>
+              <a:graphicFrameLocks xmlns:a="http://schemas.openxmlformats.org/drawingml/2006/main" noChangeAspect="1"/>
+            </wp:cNvGraphicFramePr>
+            <a:graphic xmlns:a="http://schemas.openxmlformats.org/drawingml/2006/main">
+              <a:graphicData uri="http://schemas.openxmlformats.org/drawingml/2006/picture">
+                <pic:pic xmlns:pic="http://schemas.openxmlformats.org/drawingml/2006/picture">
+                  <pic:nvPicPr>
+                    <pic:cNvPr id="1" name="图片 1" descr="Q%SRM0RF5A9OHG6FU@P[NVA"/>
+                    <pic:cNvPicPr>
+                      <a:picLocks noChangeAspect="1"/>
+                    </pic:cNvPicPr>
+                  </pic:nvPicPr>
+                  <pic:blipFill>
+                    <a:blip r:embed="rId41"/>
+                    <a:stretch>
+                      <a:fillRect/>
+                    </a:stretch>
+                  </pic:blipFill>
+                  <pic:spPr>
+                    <a:xfrm>
+                      <a:off x="0" y="0"/>
+                      <a:ext cx="3376930" cy="4240530"/>
+                    </a:xfrm>
+                    <a:prstGeom prst="rect">
+                      <a:avLst/>
+                    </a:prstGeom>
+                  </pic:spPr>
+                </pic:pic>
+              </a:graphicData>
+            </a:graphic>
+          </wp:inline>
+        </w:drawing>
+      </w:r>
+      <w:r>
+        <w:rPr>
+          <w:rFonts w:hint="eastAsia"/>
+          <w:b/>
+          <w:bCs/>
+          <w:sz w:val="36"/>
+          <w:szCs w:val="36"/>
+          <w:lang w:val="en-US" w:eastAsia="zh-CN"/>
+        </w:rPr>
+        <w:t xml:space="preserve">   </w:t>
+      </w:r>
+      <w:r>
+        <w:rPr>
+          <w:rFonts w:hint="default"/>
+          <w:b/>
+          <w:bCs/>
+          <w:sz w:val="36"/>
+          <w:szCs w:val="36"/>
+          <w:lang w:val="en-US" w:eastAsia="zh-CN"/>
+        </w:rPr>
+        <w:drawing>
+          <wp:inline distT="0" distB="0" distL="114300" distR="114300">
+            <wp:extent cx="2171700" cy="2819400"/>
+            <wp:effectExtent l="0" t="0" r="0" b="0"/>
+            <wp:docPr id="29" name="图片 29" descr="UDLI6URUN`N6]8A2`M%M_35"/>
+            <wp:cNvGraphicFramePr>
+              <a:graphicFrameLocks xmlns:a="http://schemas.openxmlformats.org/drawingml/2006/main" noChangeAspect="1"/>
+            </wp:cNvGraphicFramePr>
+            <a:graphic xmlns:a="http://schemas.openxmlformats.org/drawingml/2006/main">
+              <a:graphicData uri="http://schemas.openxmlformats.org/drawingml/2006/picture">
+                <pic:pic xmlns:pic="http://schemas.openxmlformats.org/drawingml/2006/picture">
+                  <pic:nvPicPr>
+                    <pic:cNvPr id="29" name="图片 29" descr="UDLI6URUN`N6]8A2`M%M_35"/>
+                    <pic:cNvPicPr>
+                      <a:picLocks noChangeAspect="1"/>
+                    </pic:cNvPicPr>
+                  </pic:nvPicPr>
+                  <pic:blipFill>
+                    <a:blip r:embed="rId42"/>
+                    <a:stretch>
+                      <a:fillRect/>
+                    </a:stretch>
+                  </pic:blipFill>
+                  <pic:spPr>
+                    <a:xfrm>
+                      <a:off x="0" y="0"/>
+                      <a:ext cx="2171700" cy="2819400"/>
+                    </a:xfrm>
+                    <a:prstGeom prst="rect">
+                      <a:avLst/>
+                    </a:prstGeom>
+                  </pic:spPr>
+                </pic:pic>
+              </a:graphicData>
+            </a:graphic>
+          </wp:inline>
+        </w:drawing>
+      </w:r>
+    </w:p>
+    <w:p>
+      <w:pPr>
+        <w:rPr>
+          <w:rFonts w:hint="default"/>
+          <w:b/>
+          <w:bCs/>
+          <w:sz w:val="36"/>
+          <w:szCs w:val="36"/>
+          <w:lang w:val="en-US" w:eastAsia="zh-CN"/>
+        </w:rPr>
+      </w:pPr>
+    </w:p>
+    <w:p>
+      <w:pPr>
+        <w:rPr>
+          <w:rFonts w:hint="eastAsia"/>
+          <w:b/>
+          <w:bCs/>
+          <w:sz w:val="36"/>
+          <w:szCs w:val="36"/>
+          <w:lang w:val="en-US" w:eastAsia="zh-CN"/>
+        </w:rPr>
+      </w:pPr>
+      <w:r>
+        <w:rPr>
+          <w:rFonts w:hint="eastAsia"/>
+          <w:b/>
+          <w:bCs/>
+          <w:sz w:val="36"/>
+          <w:szCs w:val="36"/>
+          <w:lang w:val="en-US" w:eastAsia="zh-CN"/>
+        </w:rPr>
+        <w:t>11.14 无</w:t>
+      </w:r>
+    </w:p>
+    <w:p>
+      <w:pPr>
+        <w:rPr>
+          <w:rFonts w:hint="default"/>
+          <w:b/>
+          <w:bCs/>
+          <w:sz w:val="36"/>
+          <w:szCs w:val="36"/>
+          <w:lang w:val="en-US" w:eastAsia="zh-CN"/>
+        </w:rPr>
+      </w:pPr>
+      <w:r>
+        <w:rPr>
+          <w:rFonts w:hint="eastAsia"/>
+          <w:b/>
+          <w:bCs/>
+          <w:sz w:val="36"/>
+          <w:szCs w:val="36"/>
+          <w:lang w:val="en-US" w:eastAsia="zh-CN"/>
+        </w:rPr>
+        <w:t>11.15</w:t>
+      </w:r>
+    </w:p>
+    <w:p>
+      <w:pPr>
+        <w:rPr>
+          <w:rFonts w:hint="default"/>
+          <w:b/>
+          <w:bCs/>
+          <w:color w:val="auto"/>
+          <w:sz w:val="36"/>
+          <w:szCs w:val="36"/>
+          <w:lang w:val="en-US" w:eastAsia="zh-CN"/>
+        </w:rPr>
+      </w:pPr>
+      <w:r>
+        <w:rPr>
+          <w:rFonts w:hint="default"/>
+          <w:b/>
+          <w:bCs/>
+          <w:color w:val="auto"/>
+          <w:sz w:val="36"/>
+          <w:szCs w:val="36"/>
+          <w:lang w:val="en-US" w:eastAsia="zh-CN"/>
+        </w:rPr>
+        <w:drawing>
+          <wp:inline distT="0" distB="0" distL="114300" distR="114300">
+            <wp:extent cx="4181475" cy="2790825"/>
+            <wp:effectExtent l="0" t="0" r="9525" b="9525"/>
+            <wp:docPr id="33" name="图片 33" descr="%19UR`2ZMJR$AQ~W3CW)E_C"/>
+            <wp:cNvGraphicFramePr>
+              <a:graphicFrameLocks xmlns:a="http://schemas.openxmlformats.org/drawingml/2006/main" noChangeAspect="1"/>
+            </wp:cNvGraphicFramePr>
+            <a:graphic xmlns:a="http://schemas.openxmlformats.org/drawingml/2006/main">
+              <a:graphicData uri="http://schemas.openxmlformats.org/drawingml/2006/picture">
+                <pic:pic xmlns:pic="http://schemas.openxmlformats.org/drawingml/2006/picture">
+                  <pic:nvPicPr>
+                    <pic:cNvPr id="33" name="图片 33" descr="%19UR`2ZMJR$AQ~W3CW)E_C"/>
+                    <pic:cNvPicPr>
+                      <a:picLocks noChangeAspect="1"/>
+                    </pic:cNvPicPr>
+                  </pic:nvPicPr>
+                  <pic:blipFill>
+                    <a:blip r:embed="rId43"/>
+                    <a:stretch>
+                      <a:fillRect/>
+                    </a:stretch>
+                  </pic:blipFill>
+                  <pic:spPr>
+                    <a:xfrm>
+                      <a:off x="0" y="0"/>
+                      <a:ext cx="4181475" cy="2790825"/>
+                    </a:xfrm>
+                    <a:prstGeom prst="rect">
+                      <a:avLst/>
+                    </a:prstGeom>
+                  </pic:spPr>
+                </pic:pic>
+              </a:graphicData>
+            </a:graphic>
+          </wp:inline>
+        </w:drawing>
+      </w:r>
+    </w:p>
+    <w:p>
+      <w:pPr>
+        <w:keepNext w:val="0"/>
+        <w:keepLines w:val="0"/>
+        <w:widowControl/>
+        <w:suppressLineNumbers w:val="0"/>
+        <w:jc w:val="left"/>
+        <w:rPr>
+          <w:color w:val="auto"/>
+        </w:rPr>
+      </w:pPr>
+      <w:r>
+        <w:rPr>
+          <w:rFonts w:ascii="宋体" w:hAnsi="宋体" w:eastAsia="宋体" w:cs="宋体"/>
+          <w:color w:val="auto"/>
+          <w:kern w:val="0"/>
+          <w:sz w:val="24"/>
+          <w:szCs w:val="24"/>
+          <w:lang w:val="en-US" w:eastAsia="zh-CN" w:bidi="ar"/>
+        </w:rPr>
+        <w:t xml:space="preserve">a:整个四维数组的地址 </w:t>
+      </w:r>
+    </w:p>
+    <w:p>
+      <w:pPr>
+        <w:keepNext w:val="0"/>
+        <w:keepLines w:val="0"/>
+        <w:widowControl/>
+        <w:suppressLineNumbers w:val="0"/>
+        <w:jc w:val="left"/>
+        <w:rPr>
+          <w:color w:val="auto"/>
+        </w:rPr>
+      </w:pPr>
+      <w:r>
+        <w:rPr>
+          <w:rFonts w:ascii="宋体" w:hAnsi="宋体" w:eastAsia="宋体" w:cs="宋体"/>
+          <w:color w:val="auto"/>
+          <w:kern w:val="0"/>
+          <w:sz w:val="24"/>
+          <w:szCs w:val="24"/>
+          <w:lang w:val="en-US" w:eastAsia="zh-CN" w:bidi="ar"/>
+        </w:rPr>
+        <w:t xml:space="preserve">*(a+i) = a[i]  </w:t>
+      </w:r>
+    </w:p>
+    <w:p>
+      <w:pPr>
+        <w:keepNext w:val="0"/>
+        <w:keepLines w:val="0"/>
+        <w:widowControl/>
+        <w:suppressLineNumbers w:val="0"/>
+        <w:jc w:val="left"/>
+        <w:rPr>
+          <w:color w:val="auto"/>
+        </w:rPr>
+      </w:pPr>
+      <w:r>
+        <w:rPr>
+          <w:rFonts w:ascii="宋体" w:hAnsi="宋体" w:eastAsia="宋体" w:cs="宋体"/>
+          <w:color w:val="auto"/>
+          <w:kern w:val="0"/>
+          <w:sz w:val="24"/>
+          <w:szCs w:val="24"/>
+          <w:lang w:val="en-US" w:eastAsia="zh-CN" w:bidi="ar"/>
+        </w:rPr>
+        <w:t xml:space="preserve">*(a+i)+j = a[i] +j </w:t>
+      </w:r>
+    </w:p>
+    <w:p>
+      <w:pPr>
+        <w:keepNext w:val="0"/>
+        <w:keepLines w:val="0"/>
+        <w:widowControl/>
+        <w:suppressLineNumbers w:val="0"/>
+        <w:jc w:val="left"/>
+        <w:rPr>
+          <w:color w:val="auto"/>
+        </w:rPr>
+      </w:pPr>
+      <w:r>
+        <w:rPr>
+          <w:rFonts w:ascii="宋体" w:hAnsi="宋体" w:eastAsia="宋体" w:cs="宋体"/>
+          <w:color w:val="auto"/>
+          <w:kern w:val="0"/>
+          <w:sz w:val="24"/>
+          <w:szCs w:val="24"/>
+          <w:lang w:val="en-US" w:eastAsia="zh-CN" w:bidi="ar"/>
+        </w:rPr>
+        <w:t xml:space="preserve">*((a+i)+j) = a[i][j] </w:t>
+      </w:r>
+    </w:p>
+    <w:p>
+      <w:pPr>
+        <w:keepNext w:val="0"/>
+        <w:keepLines w:val="0"/>
+        <w:widowControl/>
+        <w:suppressLineNumbers w:val="0"/>
+        <w:jc w:val="left"/>
+        <w:rPr>
+          <w:color w:val="auto"/>
+        </w:rPr>
+      </w:pPr>
+      <w:r>
+        <w:rPr>
+          <w:rFonts w:ascii="宋体" w:hAnsi="宋体" w:eastAsia="宋体" w:cs="宋体"/>
+          <w:color w:val="auto"/>
+          <w:kern w:val="0"/>
+          <w:sz w:val="24"/>
+          <w:szCs w:val="24"/>
+          <w:lang w:val="en-US" w:eastAsia="zh-CN" w:bidi="ar"/>
+        </w:rPr>
+        <w:t xml:space="preserve">*((a+i)+j)+k =  a[i][j]+k </w:t>
+      </w:r>
+    </w:p>
+    <w:p>
+      <w:pPr>
+        <w:keepNext w:val="0"/>
+        <w:keepLines w:val="0"/>
+        <w:widowControl/>
+        <w:suppressLineNumbers w:val="0"/>
+        <w:jc w:val="left"/>
+        <w:rPr>
+          <w:color w:val="auto"/>
+        </w:rPr>
+      </w:pPr>
+      <w:r>
+        <w:rPr>
+          <w:rFonts w:ascii="宋体" w:hAnsi="宋体" w:eastAsia="宋体" w:cs="宋体"/>
+          <w:color w:val="auto"/>
+          <w:kern w:val="0"/>
+          <w:sz w:val="24"/>
+          <w:szCs w:val="24"/>
+          <w:lang w:val="en-US" w:eastAsia="zh-CN" w:bidi="ar"/>
+        </w:rPr>
+        <w:t xml:space="preserve">*( *((a+i)+j)+k ) = a[i][j][k] </w:t>
+      </w:r>
+    </w:p>
+    <w:p>
+      <w:pPr>
+        <w:keepNext w:val="0"/>
+        <w:keepLines w:val="0"/>
+        <w:widowControl/>
+        <w:suppressLineNumbers w:val="0"/>
+        <w:jc w:val="left"/>
+        <w:rPr>
+          <w:color w:val="auto"/>
+        </w:rPr>
+      </w:pPr>
+      <w:r>
+        <w:rPr>
+          <w:rFonts w:ascii="宋体" w:hAnsi="宋体" w:eastAsia="宋体" w:cs="宋体"/>
+          <w:color w:val="auto"/>
+          <w:kern w:val="0"/>
+          <w:sz w:val="24"/>
+          <w:szCs w:val="24"/>
+          <w:lang w:val="en-US" w:eastAsia="zh-CN" w:bidi="ar"/>
+        </w:rPr>
+        <w:t xml:space="preserve">*( *((a+i)+j)+k )+l =  a[i][j][k]+l </w:t>
+      </w:r>
+    </w:p>
+    <w:p>
+      <w:pPr>
+        <w:keepNext w:val="0"/>
+        <w:keepLines w:val="0"/>
+        <w:widowControl/>
+        <w:suppressLineNumbers w:val="0"/>
+        <w:jc w:val="left"/>
+        <w:rPr>
+          <w:rFonts w:hint="default"/>
+          <w:color w:val="auto"/>
+          <w:lang w:val="en-US"/>
+        </w:rPr>
+      </w:pPr>
+      <w:r>
+        <w:rPr>
+          <w:rStyle w:val="5"/>
+          <w:rFonts w:ascii="宋体" w:hAnsi="宋体" w:eastAsia="宋体" w:cs="宋体"/>
+          <w:color w:val="auto"/>
+          <w:kern w:val="0"/>
+          <w:sz w:val="24"/>
+          <w:szCs w:val="24"/>
+          <w:lang w:val="en-US" w:eastAsia="zh-CN" w:bidi="ar"/>
+        </w:rPr>
+        <w:t>*(</w:t>
+      </w:r>
+      <w:r>
+        <w:rPr>
+          <w:rFonts w:ascii="宋体" w:hAnsi="宋体" w:eastAsia="宋体" w:cs="宋体"/>
+          <w:color w:val="auto"/>
+          <w:kern w:val="0"/>
+          <w:sz w:val="24"/>
+          <w:szCs w:val="24"/>
+          <w:lang w:val="en-US" w:eastAsia="zh-CN" w:bidi="ar"/>
+        </w:rPr>
+        <w:t xml:space="preserve"> </w:t>
+      </w:r>
+      <w:r>
+        <w:rPr>
+          <w:rStyle w:val="5"/>
+          <w:rFonts w:ascii="宋体" w:hAnsi="宋体" w:eastAsia="宋体" w:cs="宋体"/>
+          <w:color w:val="auto"/>
+          <w:kern w:val="0"/>
+          <w:sz w:val="24"/>
+          <w:szCs w:val="24"/>
+          <w:lang w:val="en-US" w:eastAsia="zh-CN" w:bidi="ar"/>
+        </w:rPr>
+        <w:t>*(</w:t>
+      </w:r>
+      <w:r>
+        <w:rPr>
+          <w:rFonts w:ascii="宋体" w:hAnsi="宋体" w:eastAsia="宋体" w:cs="宋体"/>
+          <w:color w:val="auto"/>
+          <w:kern w:val="0"/>
+          <w:sz w:val="24"/>
+          <w:szCs w:val="24"/>
+          <w:lang w:val="en-US" w:eastAsia="zh-CN" w:bidi="ar"/>
+        </w:rPr>
+        <w:t xml:space="preserve"> </w:t>
+      </w:r>
+      <w:r>
+        <w:rPr>
+          <w:rStyle w:val="5"/>
+          <w:rFonts w:ascii="宋体" w:hAnsi="宋体" w:eastAsia="宋体" w:cs="宋体"/>
+          <w:color w:val="auto"/>
+          <w:kern w:val="0"/>
+          <w:sz w:val="24"/>
+          <w:szCs w:val="24"/>
+          <w:lang w:val="en-US" w:eastAsia="zh-CN" w:bidi="ar"/>
+        </w:rPr>
+        <w:t>*((a+i)+j)+k</w:t>
+      </w:r>
+      <w:r>
+        <w:rPr>
+          <w:rFonts w:ascii="宋体" w:hAnsi="宋体" w:eastAsia="宋体" w:cs="宋体"/>
+          <w:color w:val="auto"/>
+          <w:kern w:val="0"/>
+          <w:sz w:val="24"/>
+          <w:szCs w:val="24"/>
+          <w:lang w:val="en-US" w:eastAsia="zh-CN" w:bidi="ar"/>
+        </w:rPr>
+        <w:t xml:space="preserve"> </w:t>
+      </w:r>
+      <w:r>
+        <w:rPr>
+          <w:rStyle w:val="5"/>
+          <w:rFonts w:ascii="宋体" w:hAnsi="宋体" w:eastAsia="宋体" w:cs="宋体"/>
+          <w:color w:val="auto"/>
+          <w:kern w:val="0"/>
+          <w:sz w:val="24"/>
+          <w:szCs w:val="24"/>
+          <w:lang w:val="en-US" w:eastAsia="zh-CN" w:bidi="ar"/>
+        </w:rPr>
+        <w:t>)+l</w:t>
+      </w:r>
+      <w:r>
+        <w:rPr>
+          <w:rFonts w:ascii="宋体" w:hAnsi="宋体" w:eastAsia="宋体" w:cs="宋体"/>
+          <w:color w:val="auto"/>
+          <w:kern w:val="0"/>
+          <w:sz w:val="24"/>
+          <w:szCs w:val="24"/>
+          <w:lang w:val="en-US" w:eastAsia="zh-CN" w:bidi="ar"/>
+        </w:rPr>
+        <w:t xml:space="preserve"> </w:t>
+      </w:r>
+      <w:r>
+        <w:rPr>
+          <w:rStyle w:val="5"/>
+          <w:rFonts w:ascii="宋体" w:hAnsi="宋体" w:eastAsia="宋体" w:cs="宋体"/>
+          <w:color w:val="auto"/>
+          <w:kern w:val="0"/>
+          <w:sz w:val="24"/>
+          <w:szCs w:val="24"/>
+          <w:lang w:val="en-US" w:eastAsia="zh-CN" w:bidi="ar"/>
+        </w:rPr>
+        <w:t>) = a[i][j][k][l]</w:t>
+      </w:r>
+      <w:r>
+        <w:rPr>
+          <w:rStyle w:val="5"/>
+          <w:rFonts w:hint="eastAsia" w:ascii="宋体" w:hAnsi="宋体" w:eastAsia="宋体" w:cs="宋体"/>
+          <w:color w:val="auto"/>
+          <w:kern w:val="0"/>
+          <w:sz w:val="24"/>
+          <w:szCs w:val="24"/>
+          <w:lang w:val="en-US" w:eastAsia="zh-CN" w:bidi="ar"/>
+        </w:rPr>
+        <w:tab/>
+      </w:r>
+    </w:p>
+    <w:p>
+      <w:pPr>
+        <w:rPr>
+          <w:rFonts w:hint="default"/>
+          <w:b/>
+          <w:bCs/>
+          <w:color w:val="FF0000"/>
+          <w:sz w:val="36"/>
+          <w:szCs w:val="36"/>
+          <w:lang w:val="en-US" w:eastAsia="zh-CN"/>
+        </w:rPr>
+      </w:pPr>
+      <w:r>
+        <w:rPr>
+          <w:rFonts w:hint="default"/>
+          <w:b/>
+          <w:bCs/>
+          <w:color w:val="FF0000"/>
+          <w:sz w:val="36"/>
+          <w:szCs w:val="36"/>
+          <w:lang w:val="en-US" w:eastAsia="zh-CN"/>
+        </w:rPr>
+        <w:drawing>
+          <wp:inline distT="0" distB="0" distL="114300" distR="114300">
+            <wp:extent cx="5271135" cy="2310130"/>
+            <wp:effectExtent l="0" t="0" r="5715" b="13970"/>
+            <wp:docPr id="41" name="图片 41" descr="A8~HH9YM{HDAEUU`}}92B5Y"/>
+            <wp:cNvGraphicFramePr>
+              <a:graphicFrameLocks xmlns:a="http://schemas.openxmlformats.org/drawingml/2006/main" noChangeAspect="1"/>
+            </wp:cNvGraphicFramePr>
+            <a:graphic xmlns:a="http://schemas.openxmlformats.org/drawingml/2006/main">
+              <a:graphicData uri="http://schemas.openxmlformats.org/drawingml/2006/picture">
+                <pic:pic xmlns:pic="http://schemas.openxmlformats.org/drawingml/2006/picture">
+                  <pic:nvPicPr>
+                    <pic:cNvPr id="41" name="图片 41" descr="A8~HH9YM{HDAEUU`}}92B5Y"/>
+                    <pic:cNvPicPr>
+                      <a:picLocks noChangeAspect="1"/>
+                    </pic:cNvPicPr>
+                  </pic:nvPicPr>
+                  <pic:blipFill>
+                    <a:blip r:embed="rId44"/>
+                    <a:stretch>
+                      <a:fillRect/>
+                    </a:stretch>
+                  </pic:blipFill>
+                  <pic:spPr>
+                    <a:xfrm>
+                      <a:off x="0" y="0"/>
+                      <a:ext cx="5271135" cy="2310130"/>
+                    </a:xfrm>
+                    <a:prstGeom prst="rect">
+                      <a:avLst/>
+                    </a:prstGeom>
+                  </pic:spPr>
+                </pic:pic>
+              </a:graphicData>
+            </a:graphic>
+          </wp:inline>
+        </w:drawing>
+      </w:r>
+    </w:p>
+    <w:p>
+      <w:pPr>
+        <w:rPr>
+          <w:rFonts w:hint="default" w:ascii="Arial" w:hAnsi="Arial" w:eastAsia="宋体" w:cs="Arial"/>
+          <w:i w:val="0"/>
+          <w:caps w:val="0"/>
+          <w:color w:val="333333"/>
+          <w:spacing w:val="0"/>
+          <w:sz w:val="21"/>
+          <w:szCs w:val="21"/>
+          <w:shd w:val="clear" w:fill="FFFFFF"/>
+        </w:rPr>
+      </w:pPr>
+      <w:r>
+        <w:rPr>
+          <w:rFonts w:hint="eastAsia" w:ascii="Arial" w:hAnsi="Arial" w:eastAsia="宋体" w:cs="Arial"/>
+          <w:i w:val="0"/>
+          <w:caps w:val="0"/>
+          <w:color w:val="333333"/>
+          <w:spacing w:val="0"/>
+          <w:sz w:val="21"/>
+          <w:szCs w:val="21"/>
+          <w:shd w:val="clear" w:fill="FFFFFF"/>
+        </w:rPr>
+        <w:t>基</w:t>
+      </w:r>
+      <w:r>
+        <w:rPr>
+          <w:rFonts w:hint="default" w:ascii="Arial" w:hAnsi="Arial" w:eastAsia="宋体" w:cs="Arial"/>
+          <w:i w:val="0"/>
+          <w:caps w:val="0"/>
+          <w:color w:val="25BB9B"/>
+          <w:spacing w:val="0"/>
+          <w:sz w:val="21"/>
+          <w:szCs w:val="21"/>
+          <w:u w:val="none"/>
+          <w:shd w:val="clear" w:fill="FFFFFF"/>
+        </w:rPr>
+        <w:fldChar w:fldCharType="begin"/>
+      </w:r>
+      <w:r>
+        <w:rPr>
+          <w:rFonts w:hint="default" w:ascii="Arial" w:hAnsi="Arial" w:eastAsia="宋体" w:cs="Arial"/>
+          <w:i w:val="0"/>
+          <w:caps w:val="0"/>
+          <w:color w:val="25BB9B"/>
+          <w:spacing w:val="0"/>
+          <w:sz w:val="21"/>
+          <w:szCs w:val="21"/>
+          <w:u w:val="none"/>
+          <w:shd w:val="clear" w:fill="FFFFFF"/>
+        </w:rPr>
+        <w:instrText xml:space="preserve"> HYPERLINK "http://baike.baidu.com/view/2345889.htm" \t "https://www.nowcoder.com/questionTerminal/_blank" </w:instrText>
+      </w:r>
+      <w:r>
+        <w:rPr>
+          <w:rFonts w:hint="default" w:ascii="Arial" w:hAnsi="Arial" w:eastAsia="宋体" w:cs="Arial"/>
+          <w:i w:val="0"/>
+          <w:caps w:val="0"/>
+          <w:color w:val="25BB9B"/>
+          <w:spacing w:val="0"/>
+          <w:sz w:val="21"/>
+          <w:szCs w:val="21"/>
+          <w:u w:val="none"/>
+          <w:shd w:val="clear" w:fill="FFFFFF"/>
+        </w:rPr>
+        <w:fldChar w:fldCharType="separate"/>
+      </w:r>
+      <w:r>
+        <w:rPr>
+          <w:rStyle w:val="6"/>
+          <w:rFonts w:hint="default" w:ascii="Arial" w:hAnsi="Arial" w:eastAsia="宋体" w:cs="Arial"/>
+          <w:i w:val="0"/>
+          <w:caps w:val="0"/>
+          <w:color w:val="25BB9B"/>
+          <w:spacing w:val="0"/>
+          <w:sz w:val="21"/>
+          <w:szCs w:val="21"/>
+          <w:u w:val="single"/>
+          <w:shd w:val="clear" w:fill="FFFFFF"/>
+        </w:rPr>
+        <w:t>类的成员函数</w:t>
+      </w:r>
+      <w:r>
+        <w:rPr>
+          <w:rStyle w:val="6"/>
+          <w:rFonts w:hint="default" w:ascii="Arial" w:hAnsi="Arial" w:eastAsia="宋体" w:cs="Arial"/>
+          <w:i w:val="0"/>
+          <w:caps w:val="0"/>
+          <w:color w:val="25BB9B"/>
+          <w:spacing w:val="0"/>
+          <w:sz w:val="21"/>
+          <w:szCs w:val="21"/>
+          <w:u w:val="none"/>
+          <w:shd w:val="clear" w:fill="FFFFFF"/>
+        </w:rPr>
+        <w:t> </w:t>
+      </w:r>
+      <w:r>
+        <w:rPr>
+          <w:rFonts w:hint="default" w:ascii="Arial" w:hAnsi="Arial" w:eastAsia="宋体" w:cs="Arial"/>
+          <w:i w:val="0"/>
+          <w:caps w:val="0"/>
+          <w:color w:val="25BB9B"/>
+          <w:spacing w:val="0"/>
+          <w:sz w:val="21"/>
+          <w:szCs w:val="21"/>
+          <w:u w:val="none"/>
+          <w:shd w:val="clear" w:fill="FFFFFF"/>
+        </w:rPr>
+        <w:fldChar w:fldCharType="end"/>
+      </w:r>
+      <w:r>
+        <w:rPr>
+          <w:rFonts w:hint="default" w:ascii="Arial" w:hAnsi="Arial" w:eastAsia="宋体" w:cs="Arial"/>
+          <w:i w:val="0"/>
+          <w:caps w:val="0"/>
+          <w:color w:val="333333"/>
+          <w:spacing w:val="0"/>
+          <w:sz w:val="21"/>
+          <w:szCs w:val="21"/>
+          <w:shd w:val="clear" w:fill="FFFFFF"/>
+        </w:rPr>
+        <w:t>设为virtual，其</w:t>
+      </w:r>
+      <w:r>
+        <w:rPr>
+          <w:rFonts w:hint="default" w:ascii="Arial" w:hAnsi="Arial" w:eastAsia="宋体" w:cs="Arial"/>
+          <w:i w:val="0"/>
+          <w:caps w:val="0"/>
+          <w:color w:val="25BB9B"/>
+          <w:spacing w:val="0"/>
+          <w:sz w:val="21"/>
+          <w:szCs w:val="21"/>
+          <w:u w:val="none"/>
+          <w:shd w:val="clear" w:fill="FFFFFF"/>
+        </w:rPr>
+        <w:fldChar w:fldCharType="begin"/>
+      </w:r>
+      <w:r>
+        <w:rPr>
+          <w:rFonts w:hint="default" w:ascii="Arial" w:hAnsi="Arial" w:eastAsia="宋体" w:cs="Arial"/>
+          <w:i w:val="0"/>
+          <w:caps w:val="0"/>
+          <w:color w:val="25BB9B"/>
+          <w:spacing w:val="0"/>
+          <w:sz w:val="21"/>
+          <w:szCs w:val="21"/>
+          <w:u w:val="none"/>
+          <w:shd w:val="clear" w:fill="FFFFFF"/>
+        </w:rPr>
+        <w:instrText xml:space="preserve"> HYPERLINK "http://baike.baidu.com/view/535532.htm" \t "https://www.nowcoder.com/questionTerminal/_blank" </w:instrText>
+      </w:r>
+      <w:r>
+        <w:rPr>
+          <w:rFonts w:hint="default" w:ascii="Arial" w:hAnsi="Arial" w:eastAsia="宋体" w:cs="Arial"/>
+          <w:i w:val="0"/>
+          <w:caps w:val="0"/>
+          <w:color w:val="25BB9B"/>
+          <w:spacing w:val="0"/>
+          <w:sz w:val="21"/>
+          <w:szCs w:val="21"/>
+          <w:u w:val="none"/>
+          <w:shd w:val="clear" w:fill="FFFFFF"/>
+        </w:rPr>
+        <w:fldChar w:fldCharType="separate"/>
+      </w:r>
+      <w:r>
+        <w:rPr>
+          <w:rStyle w:val="6"/>
+          <w:rFonts w:hint="default" w:ascii="Arial" w:hAnsi="Arial" w:eastAsia="宋体" w:cs="Arial"/>
+          <w:i w:val="0"/>
+          <w:caps w:val="0"/>
+          <w:color w:val="25BB9B"/>
+          <w:spacing w:val="0"/>
+          <w:sz w:val="21"/>
+          <w:szCs w:val="21"/>
+          <w:u w:val="single"/>
+          <w:shd w:val="clear" w:fill="FFFFFF"/>
+        </w:rPr>
+        <w:t>派生类</w:t>
+      </w:r>
+      <w:r>
+        <w:rPr>
+          <w:rStyle w:val="6"/>
+          <w:rFonts w:hint="default" w:ascii="Arial" w:hAnsi="Arial" w:eastAsia="宋体" w:cs="Arial"/>
+          <w:i w:val="0"/>
+          <w:caps w:val="0"/>
+          <w:color w:val="25BB9B"/>
+          <w:spacing w:val="0"/>
+          <w:sz w:val="21"/>
+          <w:szCs w:val="21"/>
+          <w:u w:val="none"/>
+          <w:shd w:val="clear" w:fill="FFFFFF"/>
+        </w:rPr>
+        <w:t> </w:t>
+      </w:r>
+      <w:r>
+        <w:rPr>
+          <w:rFonts w:hint="default" w:ascii="Arial" w:hAnsi="Arial" w:eastAsia="宋体" w:cs="Arial"/>
+          <w:i w:val="0"/>
+          <w:caps w:val="0"/>
+          <w:color w:val="25BB9B"/>
+          <w:spacing w:val="0"/>
+          <w:sz w:val="21"/>
+          <w:szCs w:val="21"/>
+          <w:u w:val="none"/>
+          <w:shd w:val="clear" w:fill="FFFFFF"/>
+        </w:rPr>
+        <w:fldChar w:fldCharType="end"/>
+      </w:r>
+      <w:r>
+        <w:rPr>
+          <w:rFonts w:hint="default" w:ascii="Arial" w:hAnsi="Arial" w:eastAsia="宋体" w:cs="Arial"/>
+          <w:i w:val="0"/>
+          <w:caps w:val="0"/>
+          <w:color w:val="333333"/>
+          <w:spacing w:val="0"/>
+          <w:sz w:val="21"/>
+          <w:szCs w:val="21"/>
+          <w:shd w:val="clear" w:fill="FFFFFF"/>
+        </w:rPr>
+        <w:t>的相应的函数也会自动变为虚函数</w:t>
+      </w:r>
+    </w:p>
+    <w:p>
+      <w:pPr>
+        <w:rPr>
+          <w:rFonts w:hint="default" w:ascii="Arial" w:hAnsi="Arial" w:eastAsia="宋体" w:cs="Arial"/>
+          <w:i w:val="0"/>
+          <w:caps w:val="0"/>
+          <w:color w:val="333333"/>
+          <w:spacing w:val="0"/>
+          <w:sz w:val="21"/>
+          <w:szCs w:val="21"/>
+          <w:shd w:val="clear" w:fill="FFFFFF"/>
+        </w:rPr>
+      </w:pPr>
+    </w:p>
+    <w:p>
+      <w:pPr>
+        <w:rPr>
+          <w:rFonts w:hint="default" w:ascii="Arial" w:hAnsi="Arial" w:eastAsia="宋体" w:cs="Arial"/>
+          <w:i w:val="0"/>
+          <w:caps w:val="0"/>
+          <w:color w:val="333333"/>
+          <w:spacing w:val="0"/>
+          <w:sz w:val="21"/>
+          <w:szCs w:val="21"/>
+          <w:shd w:val="clear" w:fill="FFFFFF"/>
+          <w:lang w:val="en-US" w:eastAsia="zh-CN"/>
+        </w:rPr>
+      </w:pPr>
+      <w:r>
+        <w:rPr>
+          <w:rFonts w:hint="default" w:ascii="Arial" w:hAnsi="Arial" w:eastAsia="宋体" w:cs="Arial"/>
+          <w:i w:val="0"/>
+          <w:caps w:val="0"/>
+          <w:color w:val="333333"/>
+          <w:spacing w:val="0"/>
+          <w:sz w:val="21"/>
+          <w:szCs w:val="21"/>
+          <w:shd w:val="clear" w:fill="FFFFFF"/>
+          <w:lang w:val="en-US" w:eastAsia="zh-CN"/>
+        </w:rPr>
+        <w:drawing>
+          <wp:inline distT="0" distB="0" distL="114300" distR="114300">
+            <wp:extent cx="2905125" cy="2171700"/>
+            <wp:effectExtent l="0" t="0" r="9525" b="0"/>
+            <wp:docPr id="42" name="图片 42" descr="LV54TA$02XZBO)ZB4M2P]~1"/>
+            <wp:cNvGraphicFramePr>
+              <a:graphicFrameLocks xmlns:a="http://schemas.openxmlformats.org/drawingml/2006/main" noChangeAspect="1"/>
+            </wp:cNvGraphicFramePr>
+            <a:graphic xmlns:a="http://schemas.openxmlformats.org/drawingml/2006/main">
+              <a:graphicData uri="http://schemas.openxmlformats.org/drawingml/2006/picture">
+                <pic:pic xmlns:pic="http://schemas.openxmlformats.org/drawingml/2006/picture">
+                  <pic:nvPicPr>
+                    <pic:cNvPr id="42" name="图片 42" descr="LV54TA$02XZBO)ZB4M2P]~1"/>
+                    <pic:cNvPicPr>
+                      <a:picLocks noChangeAspect="1"/>
+                    </pic:cNvPicPr>
+                  </pic:nvPicPr>
+                  <pic:blipFill>
+                    <a:blip r:embed="rId45"/>
+                    <a:stretch>
+                      <a:fillRect/>
+                    </a:stretch>
+                  </pic:blipFill>
+                  <pic:spPr>
+                    <a:xfrm>
+                      <a:off x="0" y="0"/>
+                      <a:ext cx="2905125" cy="2171700"/>
+                    </a:xfrm>
+                    <a:prstGeom prst="rect">
+                      <a:avLst/>
+                    </a:prstGeom>
+                  </pic:spPr>
+                </pic:pic>
+              </a:graphicData>
+            </a:graphic>
+          </wp:inline>
+        </w:drawing>
+      </w:r>
+    </w:p>
+    <w:p>
+      <w:pPr>
+        <w:rPr>
+          <w:rFonts w:hint="default" w:ascii="Arial" w:hAnsi="Arial" w:eastAsia="宋体" w:cs="Arial"/>
+          <w:i w:val="0"/>
+          <w:caps w:val="0"/>
+          <w:color w:val="333333"/>
+          <w:spacing w:val="0"/>
+          <w:sz w:val="21"/>
+          <w:szCs w:val="21"/>
+          <w:shd w:val="clear" w:fill="FFFFFF"/>
+          <w:lang w:val="en-US" w:eastAsia="zh-CN"/>
+        </w:rPr>
+      </w:pPr>
+      <w:r>
+        <w:rPr>
+          <w:rFonts w:hint="eastAsia" w:ascii="Arial" w:hAnsi="Arial" w:eastAsia="宋体" w:cs="Arial"/>
+          <w:i w:val="0"/>
+          <w:caps w:val="0"/>
+          <w:color w:val="333333"/>
+          <w:spacing w:val="0"/>
+          <w:sz w:val="21"/>
+          <w:szCs w:val="21"/>
+          <w:shd w:val="clear" w:fill="FFFFFF"/>
+          <w:lang w:val="en-US" w:eastAsia="zh-CN"/>
+        </w:rPr>
+        <w:t xml:space="preserve">  </w:t>
+      </w:r>
+      <w:r>
+        <w:rPr>
+          <w:rFonts w:hint="default" w:ascii="Arial" w:hAnsi="Arial" w:eastAsia="宋体" w:cs="Arial"/>
+          <w:i w:val="0"/>
+          <w:caps w:val="0"/>
+          <w:color w:val="333333"/>
+          <w:spacing w:val="0"/>
+          <w:sz w:val="21"/>
+          <w:szCs w:val="21"/>
+          <w:shd w:val="clear" w:fill="FFFFFF"/>
+          <w:lang w:val="en-US" w:eastAsia="zh-CN"/>
+        </w:rPr>
+        <w:drawing>
+          <wp:inline distT="0" distB="0" distL="114300" distR="114300">
+            <wp:extent cx="2476500" cy="4115435"/>
+            <wp:effectExtent l="0" t="0" r="0" b="18415"/>
+            <wp:docPr id="44" name="图片 44" descr="$W4IR5(B5FCQ0KBTIBMHLQ0"/>
+            <wp:cNvGraphicFramePr>
+              <a:graphicFrameLocks xmlns:a="http://schemas.openxmlformats.org/drawingml/2006/main" noChangeAspect="1"/>
+            </wp:cNvGraphicFramePr>
+            <a:graphic xmlns:a="http://schemas.openxmlformats.org/drawingml/2006/main">
+              <a:graphicData uri="http://schemas.openxmlformats.org/drawingml/2006/picture">
+                <pic:pic xmlns:pic="http://schemas.openxmlformats.org/drawingml/2006/picture">
+                  <pic:nvPicPr>
+                    <pic:cNvPr id="44" name="图片 44" descr="$W4IR5(B5FCQ0KBTIBMHLQ0"/>
+                    <pic:cNvPicPr>
+                      <a:picLocks noChangeAspect="1"/>
+                    </pic:cNvPicPr>
+                  </pic:nvPicPr>
+                  <pic:blipFill>
+                    <a:blip r:embed="rId46"/>
+                    <a:stretch>
+                      <a:fillRect/>
+                    </a:stretch>
+                  </pic:blipFill>
+                  <pic:spPr>
+                    <a:xfrm>
+                      <a:off x="0" y="0"/>
+                      <a:ext cx="2476500" cy="4115435"/>
+                    </a:xfrm>
+                    <a:prstGeom prst="rect">
+                      <a:avLst/>
+                    </a:prstGeom>
+                  </pic:spPr>
+                </pic:pic>
+              </a:graphicData>
+            </a:graphic>
+          </wp:inline>
+        </w:drawing>
+      </w:r>
+    </w:p>
+    <w:p>
+      <w:pPr>
+        <w:rPr>
+          <w:rFonts w:hint="default" w:ascii="Arial" w:hAnsi="Arial" w:eastAsia="宋体" w:cs="Arial"/>
+          <w:i w:val="0"/>
+          <w:caps w:val="0"/>
+          <w:color w:val="333333"/>
+          <w:spacing w:val="0"/>
+          <w:sz w:val="21"/>
+          <w:szCs w:val="21"/>
+          <w:shd w:val="clear" w:fill="FFFFFF"/>
+          <w:lang w:val="en-US" w:eastAsia="zh-CN"/>
+        </w:rPr>
+      </w:pPr>
+      <w:r>
+        <w:rPr>
+          <w:rFonts w:hint="default" w:ascii="Arial" w:hAnsi="Arial" w:eastAsia="宋体" w:cs="Arial"/>
+          <w:i w:val="0"/>
+          <w:caps w:val="0"/>
+          <w:color w:val="333333"/>
+          <w:spacing w:val="0"/>
+          <w:sz w:val="21"/>
+          <w:szCs w:val="21"/>
+          <w:shd w:val="clear" w:fill="FFFFFF"/>
+          <w:lang w:val="en-US" w:eastAsia="zh-CN"/>
+        </w:rPr>
+        <w:drawing>
+          <wp:inline distT="0" distB="0" distL="114300" distR="114300">
+            <wp:extent cx="1771650" cy="1190625"/>
+            <wp:effectExtent l="0" t="0" r="0" b="9525"/>
+            <wp:docPr id="45" name="图片 45" descr="VD8RASQGUAMBAA3WLS3G%PL"/>
+            <wp:cNvGraphicFramePr>
+              <a:graphicFrameLocks xmlns:a="http://schemas.openxmlformats.org/drawingml/2006/main" noChangeAspect="1"/>
+            </wp:cNvGraphicFramePr>
+            <a:graphic xmlns:a="http://schemas.openxmlformats.org/drawingml/2006/main">
+              <a:graphicData uri="http://schemas.openxmlformats.org/drawingml/2006/picture">
+                <pic:pic xmlns:pic="http://schemas.openxmlformats.org/drawingml/2006/picture">
+                  <pic:nvPicPr>
+                    <pic:cNvPr id="45" name="图片 45" descr="VD8RASQGUAMBAA3WLS3G%PL"/>
+                    <pic:cNvPicPr>
+                      <a:picLocks noChangeAspect="1"/>
+                    </pic:cNvPicPr>
+                  </pic:nvPicPr>
+                  <pic:blipFill>
+                    <a:blip r:embed="rId47"/>
+                    <a:stretch>
+                      <a:fillRect/>
+                    </a:stretch>
+                  </pic:blipFill>
+                  <pic:spPr>
+                    <a:xfrm>
+                      <a:off x="0" y="0"/>
+                      <a:ext cx="1771650" cy="1190625"/>
+                    </a:xfrm>
+                    <a:prstGeom prst="rect">
+                      <a:avLst/>
+                    </a:prstGeom>
+                  </pic:spPr>
+                </pic:pic>
+              </a:graphicData>
+            </a:graphic>
+          </wp:inline>
+        </w:drawing>
+      </w:r>
+    </w:p>
+    <w:p>
+      <w:pPr>
+        <w:rPr>
+          <w:rFonts w:hint="default"/>
+          <w:b/>
+          <w:bCs/>
+          <w:sz w:val="36"/>
+          <w:szCs w:val="36"/>
+          <w:lang w:val="en-US" w:eastAsia="zh-CN"/>
+        </w:rPr>
+      </w:pPr>
+      <w:r>
+        <w:rPr>
+          <w:rFonts w:hint="eastAsia"/>
+          <w:b/>
+          <w:bCs/>
+          <w:sz w:val="36"/>
+          <w:szCs w:val="36"/>
+          <w:lang w:val="en-US" w:eastAsia="zh-CN"/>
+        </w:rPr>
+        <w:t>11.16</w:t>
+      </w:r>
+    </w:p>
+    <w:p>
+      <w:pPr>
+        <w:rPr>
+          <w:rFonts w:hint="default"/>
+          <w:b/>
+          <w:bCs/>
+          <w:sz w:val="36"/>
+          <w:szCs w:val="36"/>
+          <w:lang w:val="en-US" w:eastAsia="zh-CN"/>
+        </w:rPr>
+      </w:pPr>
+    </w:p>
+    <w:p>
+      <w:pPr>
+        <w:rPr>
+          <w:rFonts w:hint="default" w:ascii="Arial" w:hAnsi="Arial" w:eastAsia="宋体" w:cs="Arial"/>
+          <w:i w:val="0"/>
+          <w:caps w:val="0"/>
+          <w:color w:val="333333"/>
+          <w:spacing w:val="0"/>
+          <w:sz w:val="21"/>
+          <w:szCs w:val="21"/>
+          <w:shd w:val="clear" w:fill="FFFFFF"/>
+          <w:lang w:val="en-US" w:eastAsia="zh-CN"/>
+        </w:rPr>
+      </w:pPr>
+    </w:p>
+    <w:p>
+      <w:pPr>
+        <w:rPr>
+          <w:rFonts w:hint="default" w:ascii="Arial" w:hAnsi="Arial" w:eastAsia="宋体" w:cs="Arial"/>
+          <w:i w:val="0"/>
+          <w:caps w:val="0"/>
+          <w:color w:val="333333"/>
+          <w:spacing w:val="0"/>
+          <w:sz w:val="21"/>
+          <w:szCs w:val="21"/>
+          <w:shd w:val="clear" w:fill="FFFFFF"/>
+          <w:lang w:val="en-US" w:eastAsia="zh-CN"/>
+        </w:rPr>
+      </w:pPr>
+      <w:r>
+        <w:rPr>
+          <w:rFonts w:hint="default" w:ascii="Arial" w:hAnsi="Arial" w:eastAsia="宋体" w:cs="Arial"/>
+          <w:i w:val="0"/>
+          <w:caps w:val="0"/>
+          <w:color w:val="333333"/>
+          <w:spacing w:val="0"/>
+          <w:sz w:val="21"/>
+          <w:szCs w:val="21"/>
+          <w:shd w:val="clear" w:fill="FFFFFF"/>
+          <w:lang w:val="en-US" w:eastAsia="zh-CN"/>
+        </w:rPr>
+        <w:drawing>
+          <wp:inline distT="0" distB="0" distL="114300" distR="114300">
+            <wp:extent cx="5274310" cy="1319530"/>
+            <wp:effectExtent l="0" t="0" r="2540" b="13970"/>
+            <wp:docPr id="46" name="图片 46" descr="L$K${5JTE}4J)_)OHX38X]0"/>
+            <wp:cNvGraphicFramePr>
+              <a:graphicFrameLocks xmlns:a="http://schemas.openxmlformats.org/drawingml/2006/main" noChangeAspect="1"/>
+            </wp:cNvGraphicFramePr>
+            <a:graphic xmlns:a="http://schemas.openxmlformats.org/drawingml/2006/main">
+              <a:graphicData uri="http://schemas.openxmlformats.org/drawingml/2006/picture">
+                <pic:pic xmlns:pic="http://schemas.openxmlformats.org/drawingml/2006/picture">
+                  <pic:nvPicPr>
+                    <pic:cNvPr id="46" name="图片 46" descr="L$K${5JTE}4J)_)OHX38X]0"/>
+                    <pic:cNvPicPr>
+                      <a:picLocks noChangeAspect="1"/>
+                    </pic:cNvPicPr>
+                  </pic:nvPicPr>
+                  <pic:blipFill>
+                    <a:blip r:embed="rId48"/>
+                    <a:stretch>
+                      <a:fillRect/>
+                    </a:stretch>
+                  </pic:blipFill>
+                  <pic:spPr>
+                    <a:xfrm>
+                      <a:off x="0" y="0"/>
+                      <a:ext cx="5274310" cy="1319530"/>
+                    </a:xfrm>
+                    <a:prstGeom prst="rect">
+                      <a:avLst/>
+                    </a:prstGeom>
+                  </pic:spPr>
+                </pic:pic>
+              </a:graphicData>
+            </a:graphic>
+          </wp:inline>
+        </w:drawing>
+      </w:r>
+    </w:p>
+    <w:p>
+      <w:pPr>
+        <w:rPr>
+          <w:rFonts w:hint="default" w:ascii="Arial" w:hAnsi="Arial" w:eastAsia="宋体" w:cs="Arial"/>
+          <w:i w:val="0"/>
+          <w:caps w:val="0"/>
+          <w:color w:val="333333"/>
+          <w:spacing w:val="0"/>
+          <w:sz w:val="21"/>
+          <w:szCs w:val="21"/>
+          <w:shd w:val="clear" w:fill="FFFFFF"/>
+          <w:lang w:val="en-US" w:eastAsia="zh-CN"/>
+        </w:rPr>
+      </w:pPr>
+    </w:p>
+    <w:p>
+      <w:pPr>
+        <w:rPr>
+          <w:rFonts w:hint="default" w:ascii="Arial" w:hAnsi="Arial" w:eastAsia="宋体" w:cs="Arial"/>
+          <w:i w:val="0"/>
+          <w:caps w:val="0"/>
+          <w:color w:val="333333"/>
+          <w:spacing w:val="0"/>
+          <w:sz w:val="21"/>
+          <w:szCs w:val="21"/>
+          <w:shd w:val="clear" w:fill="FFFFFF"/>
+          <w:lang w:val="en-US" w:eastAsia="zh-CN"/>
+        </w:rPr>
+      </w:pPr>
+      <w:r>
+        <w:rPr>
+          <w:rFonts w:hint="default" w:ascii="Arial" w:hAnsi="Arial" w:eastAsia="宋体" w:cs="Arial"/>
+          <w:i w:val="0"/>
+          <w:caps w:val="0"/>
+          <w:color w:val="333333"/>
+          <w:spacing w:val="0"/>
+          <w:sz w:val="21"/>
+          <w:szCs w:val="21"/>
+          <w:shd w:val="clear" w:fill="FFFFFF"/>
+          <w:lang w:val="en-US" w:eastAsia="zh-CN"/>
+        </w:rPr>
+        <w:drawing>
+          <wp:inline distT="0" distB="0" distL="114300" distR="114300">
+            <wp:extent cx="2914650" cy="2771775"/>
+            <wp:effectExtent l="0" t="0" r="0" b="9525"/>
+            <wp:docPr id="47" name="图片 47" descr="Q4S`)M$AT8E0ZIOQT$_YW6A"/>
+            <wp:cNvGraphicFramePr>
+              <a:graphicFrameLocks xmlns:a="http://schemas.openxmlformats.org/drawingml/2006/main" noChangeAspect="1"/>
+            </wp:cNvGraphicFramePr>
+            <a:graphic xmlns:a="http://schemas.openxmlformats.org/drawingml/2006/main">
+              <a:graphicData uri="http://schemas.openxmlformats.org/drawingml/2006/picture">
+                <pic:pic xmlns:pic="http://schemas.openxmlformats.org/drawingml/2006/picture">
+                  <pic:nvPicPr>
+                    <pic:cNvPr id="47" name="图片 47" descr="Q4S`)M$AT8E0ZIOQT$_YW6A"/>
+                    <pic:cNvPicPr>
+                      <a:picLocks noChangeAspect="1"/>
+                    </pic:cNvPicPr>
+                  </pic:nvPicPr>
+                  <pic:blipFill>
+                    <a:blip r:embed="rId49"/>
+                    <a:stretch>
+                      <a:fillRect/>
+                    </a:stretch>
+                  </pic:blipFill>
+                  <pic:spPr>
+                    <a:xfrm>
+                      <a:off x="0" y="0"/>
+                      <a:ext cx="2914650" cy="2771775"/>
+                    </a:xfrm>
+                    <a:prstGeom prst="rect">
+                      <a:avLst/>
+                    </a:prstGeom>
+                  </pic:spPr>
+                </pic:pic>
+              </a:graphicData>
+            </a:graphic>
+          </wp:inline>
+        </w:drawing>
+      </w:r>
+    </w:p>
+    <w:p>
+      <w:pPr>
+        <w:rPr>
+          <w:rFonts w:hint="default" w:ascii="Arial" w:hAnsi="Arial" w:eastAsia="宋体" w:cs="Arial"/>
+          <w:i w:val="0"/>
+          <w:caps w:val="0"/>
+          <w:color w:val="333333"/>
+          <w:spacing w:val="0"/>
+          <w:sz w:val="21"/>
+          <w:szCs w:val="21"/>
+          <w:shd w:val="clear" w:fill="FFFFFF"/>
+          <w:lang w:val="en-US" w:eastAsia="zh-CN"/>
+        </w:rPr>
+      </w:pPr>
+      <w:r>
+        <w:rPr>
+          <w:rFonts w:hint="default" w:ascii="Arial" w:hAnsi="Arial" w:eastAsia="宋体" w:cs="Arial"/>
+          <w:i w:val="0"/>
+          <w:caps w:val="0"/>
+          <w:color w:val="333333"/>
+          <w:spacing w:val="0"/>
+          <w:sz w:val="21"/>
+          <w:szCs w:val="21"/>
+          <w:shd w:val="clear" w:fill="FFFFFF"/>
+          <w:lang w:val="en-US" w:eastAsia="zh-CN"/>
+        </w:rPr>
+        <w:drawing>
+          <wp:inline distT="0" distB="0" distL="114300" distR="114300">
+            <wp:extent cx="2047875" cy="2419350"/>
+            <wp:effectExtent l="0" t="0" r="9525" b="0"/>
+            <wp:docPr id="48" name="图片 48" descr=")YG_PY](L@]$@H}~9J[4VMB"/>
+            <wp:cNvGraphicFramePr>
+              <a:graphicFrameLocks xmlns:a="http://schemas.openxmlformats.org/drawingml/2006/main" noChangeAspect="1"/>
+            </wp:cNvGraphicFramePr>
+            <a:graphic xmlns:a="http://schemas.openxmlformats.org/drawingml/2006/main">
+              <a:graphicData uri="http://schemas.openxmlformats.org/drawingml/2006/picture">
+                <pic:pic xmlns:pic="http://schemas.openxmlformats.org/drawingml/2006/picture">
+                  <pic:nvPicPr>
+                    <pic:cNvPr id="48" name="图片 48" descr=")YG_PY](L@]$@H}~9J[4VMB"/>
+                    <pic:cNvPicPr>
+                      <a:picLocks noChangeAspect="1"/>
+                    </pic:cNvPicPr>
+                  </pic:nvPicPr>
+                  <pic:blipFill>
+                    <a:blip r:embed="rId50"/>
+                    <a:stretch>
+                      <a:fillRect/>
+                    </a:stretch>
+                  </pic:blipFill>
+                  <pic:spPr>
+                    <a:xfrm>
+                      <a:off x="0" y="0"/>
+                      <a:ext cx="2047875" cy="2419350"/>
+                    </a:xfrm>
+                    <a:prstGeom prst="rect">
+                      <a:avLst/>
+                    </a:prstGeom>
+                  </pic:spPr>
+                </pic:pic>
+              </a:graphicData>
+            </a:graphic>
+          </wp:inline>
+        </w:drawing>
+      </w:r>
+    </w:p>
+    <w:p>
+      <w:pPr>
+        <w:keepNext w:val="0"/>
+        <w:keepLines w:val="0"/>
+        <w:widowControl/>
+        <w:suppressLineNumbers w:val="0"/>
+        <w:shd w:val="clear" w:fill="FFFFFF"/>
+        <w:ind w:left="0" w:firstLine="0"/>
+        <w:jc w:val="left"/>
+        <w:rPr>
+          <w:rFonts w:hint="default" w:ascii="Arial" w:hAnsi="Arial" w:eastAsia="宋体" w:cs="Arial"/>
+          <w:i w:val="0"/>
+          <w:caps w:val="0"/>
+          <w:color w:val="FF0000"/>
+          <w:spacing w:val="0"/>
+          <w:kern w:val="0"/>
+          <w:sz w:val="21"/>
+          <w:szCs w:val="21"/>
+          <w:shd w:val="clear" w:fill="FFFFFF"/>
+          <w:lang w:val="en-US" w:eastAsia="zh-CN" w:bidi="ar"/>
+        </w:rPr>
+      </w:pPr>
+      <w:r>
+        <w:rPr>
+          <w:rFonts w:hint="default" w:ascii="Arial" w:hAnsi="Arial" w:eastAsia="宋体" w:cs="Arial"/>
+          <w:i w:val="0"/>
+          <w:caps w:val="0"/>
+          <w:color w:val="FF0000"/>
+          <w:spacing w:val="0"/>
+          <w:kern w:val="0"/>
+          <w:sz w:val="21"/>
+          <w:szCs w:val="21"/>
+          <w:shd w:val="clear" w:fill="FFFFFF"/>
+          <w:lang w:val="en-US" w:eastAsia="zh-CN" w:bidi="ar"/>
+        </w:rPr>
+        <w:t>考察输入数据二进制中一的个数。9999 = 8192+1024+512+256+8+4+2+1；所以8个1.</w:t>
+      </w:r>
+    </w:p>
+    <w:p>
+      <w:pPr>
+        <w:keepNext w:val="0"/>
+        <w:keepLines w:val="0"/>
+        <w:widowControl/>
+        <w:suppressLineNumbers w:val="0"/>
+        <w:shd w:val="clear" w:fill="FFFFFF"/>
+        <w:ind w:left="0" w:firstLine="0"/>
+        <w:jc w:val="left"/>
+        <w:rPr>
+          <w:rFonts w:hint="default" w:ascii="Arial" w:hAnsi="Arial" w:eastAsia="宋体" w:cs="Arial"/>
+          <w:i w:val="0"/>
+          <w:caps w:val="0"/>
+          <w:color w:val="FF0000"/>
+          <w:spacing w:val="0"/>
+          <w:kern w:val="0"/>
+          <w:sz w:val="21"/>
+          <w:szCs w:val="21"/>
+          <w:shd w:val="clear" w:fill="FFFFFF"/>
+          <w:lang w:val="en-US" w:eastAsia="zh-CN" w:bidi="ar"/>
+        </w:rPr>
+      </w:pPr>
+    </w:p>
+    <w:p>
+      <w:pPr>
+        <w:rPr>
+          <w:rFonts w:hint="default" w:ascii="Arial" w:hAnsi="Arial" w:eastAsia="宋体" w:cs="Arial"/>
+          <w:i w:val="0"/>
+          <w:caps w:val="0"/>
+          <w:color w:val="FF0000"/>
+          <w:spacing w:val="0"/>
+          <w:sz w:val="21"/>
+          <w:szCs w:val="21"/>
+          <w:shd w:val="clear" w:fill="FFFFFF"/>
+          <w:lang w:val="en-US" w:eastAsia="zh-CN"/>
+        </w:rPr>
+      </w:pPr>
+    </w:p>
+    <w:p>
+      <w:pPr>
+        <w:rPr>
+          <w:rFonts w:hint="default" w:ascii="Arial" w:hAnsi="Arial" w:eastAsia="宋体" w:cs="Arial"/>
+          <w:i w:val="0"/>
+          <w:caps w:val="0"/>
+          <w:color w:val="FF0000"/>
+          <w:spacing w:val="0"/>
+          <w:sz w:val="21"/>
+          <w:szCs w:val="21"/>
+          <w:shd w:val="clear" w:fill="FFFFFF"/>
+          <w:lang w:val="en-US" w:eastAsia="zh-CN"/>
+        </w:rPr>
+      </w:pPr>
+      <w:r>
+        <w:rPr>
+          <w:rFonts w:hint="default" w:ascii="Arial" w:hAnsi="Arial" w:eastAsia="宋体" w:cs="Arial"/>
+          <w:i w:val="0"/>
+          <w:caps w:val="0"/>
+          <w:color w:val="FF0000"/>
+          <w:spacing w:val="0"/>
+          <w:sz w:val="21"/>
+          <w:szCs w:val="21"/>
+          <w:shd w:val="clear" w:fill="FFFFFF"/>
+          <w:lang w:val="en-US" w:eastAsia="zh-CN"/>
+        </w:rPr>
+        <w:drawing>
+          <wp:inline distT="0" distB="0" distL="114300" distR="114300">
+            <wp:extent cx="3648075" cy="2476500"/>
+            <wp:effectExtent l="0" t="0" r="9525" b="0"/>
+            <wp:docPr id="49" name="图片 49" descr="L}33(1P6O]@1YPPGVVSVTYW"/>
+            <wp:cNvGraphicFramePr>
+              <a:graphicFrameLocks xmlns:a="http://schemas.openxmlformats.org/drawingml/2006/main" noChangeAspect="1"/>
+            </wp:cNvGraphicFramePr>
+            <a:graphic xmlns:a="http://schemas.openxmlformats.org/drawingml/2006/main">
+              <a:graphicData uri="http://schemas.openxmlformats.org/drawingml/2006/picture">
+                <pic:pic xmlns:pic="http://schemas.openxmlformats.org/drawingml/2006/picture">
+                  <pic:nvPicPr>
+                    <pic:cNvPr id="49" name="图片 49" descr="L}33(1P6O]@1YPPGVVSVTYW"/>
+                    <pic:cNvPicPr>
+                      <a:picLocks noChangeAspect="1"/>
+                    </pic:cNvPicPr>
+                  </pic:nvPicPr>
+                  <pic:blipFill>
+                    <a:blip r:embed="rId51"/>
+                    <a:stretch>
+                      <a:fillRect/>
+                    </a:stretch>
+                  </pic:blipFill>
+                  <pic:spPr>
+                    <a:xfrm>
+                      <a:off x="0" y="0"/>
+                      <a:ext cx="3648075" cy="2476500"/>
+                    </a:xfrm>
+                    <a:prstGeom prst="rect">
+                      <a:avLst/>
+                    </a:prstGeom>
+                  </pic:spPr>
+                </pic:pic>
+              </a:graphicData>
+            </a:graphic>
+          </wp:inline>
+        </w:drawing>
+      </w:r>
+    </w:p>
+    <w:p>
+      <w:pPr>
+        <w:rPr>
+          <w:rFonts w:hint="default" w:ascii="Arial" w:hAnsi="Arial" w:eastAsia="宋体" w:cs="Arial"/>
+          <w:i w:val="0"/>
+          <w:caps w:val="0"/>
+          <w:color w:val="FF0000"/>
+          <w:spacing w:val="0"/>
+          <w:sz w:val="21"/>
+          <w:szCs w:val="21"/>
+          <w:shd w:val="clear" w:fill="FFFFFF"/>
+          <w:lang w:val="en-US" w:eastAsia="zh-CN"/>
+        </w:rPr>
+      </w:pPr>
+    </w:p>
+    <w:p>
+      <w:pPr>
+        <w:rPr>
+          <w:rFonts w:hint="default" w:ascii="Arial" w:hAnsi="Arial" w:eastAsia="宋体" w:cs="Arial"/>
+          <w:i w:val="0"/>
+          <w:caps w:val="0"/>
+          <w:color w:val="FF0000"/>
+          <w:spacing w:val="0"/>
+          <w:sz w:val="21"/>
+          <w:szCs w:val="21"/>
+          <w:shd w:val="clear" w:fill="FFFFFF"/>
+          <w:lang w:val="en-US" w:eastAsia="zh-CN"/>
+        </w:rPr>
+      </w:pPr>
+      <w:r>
+        <w:rPr>
+          <w:rFonts w:hint="default" w:ascii="Arial" w:hAnsi="Arial" w:eastAsia="宋体" w:cs="Arial"/>
+          <w:i w:val="0"/>
+          <w:caps w:val="0"/>
+          <w:color w:val="FF0000"/>
+          <w:spacing w:val="0"/>
+          <w:sz w:val="21"/>
+          <w:szCs w:val="21"/>
+          <w:shd w:val="clear" w:fill="FFFFFF"/>
+          <w:lang w:val="en-US" w:eastAsia="zh-CN"/>
+        </w:rPr>
+        <w:drawing>
+          <wp:inline distT="0" distB="0" distL="114300" distR="114300">
+            <wp:extent cx="3886200" cy="3952875"/>
+            <wp:effectExtent l="0" t="0" r="0" b="9525"/>
+            <wp:docPr id="50" name="图片 50" descr="S27TG_]HEK)N9SBJ4A0HHYM"/>
+            <wp:cNvGraphicFramePr>
+              <a:graphicFrameLocks xmlns:a="http://schemas.openxmlformats.org/drawingml/2006/main" noChangeAspect="1"/>
+            </wp:cNvGraphicFramePr>
+            <a:graphic xmlns:a="http://schemas.openxmlformats.org/drawingml/2006/main">
+              <a:graphicData uri="http://schemas.openxmlformats.org/drawingml/2006/picture">
+                <pic:pic xmlns:pic="http://schemas.openxmlformats.org/drawingml/2006/picture">
+                  <pic:nvPicPr>
+                    <pic:cNvPr id="50" name="图片 50" descr="S27TG_]HEK)N9SBJ4A0HHYM"/>
+                    <pic:cNvPicPr>
+                      <a:picLocks noChangeAspect="1"/>
+                    </pic:cNvPicPr>
+                  </pic:nvPicPr>
+                  <pic:blipFill>
+                    <a:blip r:embed="rId52"/>
+                    <a:stretch>
+                      <a:fillRect/>
+                    </a:stretch>
+                  </pic:blipFill>
+                  <pic:spPr>
+                    <a:xfrm>
+                      <a:off x="0" y="0"/>
+                      <a:ext cx="3886200" cy="3952875"/>
+                    </a:xfrm>
+                    <a:prstGeom prst="rect">
+                      <a:avLst/>
+                    </a:prstGeom>
+                  </pic:spPr>
+                </pic:pic>
+              </a:graphicData>
+            </a:graphic>
+          </wp:inline>
+        </w:drawing>
+      </w:r>
+    </w:p>
+    <w:p>
+      <w:pPr>
+        <w:rPr>
+          <w:rFonts w:hint="default" w:ascii="Arial" w:hAnsi="Arial" w:eastAsia="宋体" w:cs="Arial"/>
+          <w:i w:val="0"/>
+          <w:caps w:val="0"/>
+          <w:color w:val="FF0000"/>
+          <w:spacing w:val="0"/>
+          <w:sz w:val="21"/>
+          <w:szCs w:val="21"/>
+          <w:shd w:val="clear" w:fill="FFFFFF"/>
+          <w:lang w:val="en-US" w:eastAsia="zh-CN"/>
+        </w:rPr>
+      </w:pPr>
+      <w:r>
+        <w:rPr>
+          <w:rFonts w:hint="eastAsia" w:ascii="Arial" w:hAnsi="Arial" w:eastAsia="宋体" w:cs="Arial"/>
+          <w:i w:val="0"/>
+          <w:caps w:val="0"/>
+          <w:color w:val="FF0000"/>
+          <w:spacing w:val="0"/>
+          <w:sz w:val="21"/>
+          <w:szCs w:val="21"/>
+          <w:shd w:val="clear" w:fill="FFFFFF"/>
+          <w:lang w:val="en-US" w:eastAsia="zh-CN"/>
+        </w:rPr>
+        <w:t xml:space="preserve">   </w:t>
+      </w:r>
+      <w:r>
+        <w:rPr>
+          <w:rFonts w:hint="default" w:ascii="Arial" w:hAnsi="Arial" w:eastAsia="宋体" w:cs="Arial"/>
+          <w:i w:val="0"/>
+          <w:caps w:val="0"/>
+          <w:color w:val="FF0000"/>
+          <w:spacing w:val="0"/>
+          <w:sz w:val="21"/>
+          <w:szCs w:val="21"/>
+          <w:shd w:val="clear" w:fill="FFFFFF"/>
+          <w:lang w:val="en-US" w:eastAsia="zh-CN"/>
+        </w:rPr>
+        <w:drawing>
+          <wp:inline distT="0" distB="0" distL="114300" distR="114300">
+            <wp:extent cx="3133725" cy="1562100"/>
+            <wp:effectExtent l="0" t="0" r="9525" b="0"/>
+            <wp:docPr id="51" name="图片 51" descr="KXU43LEKD1ONKGKX~OUX61K"/>
+            <wp:cNvGraphicFramePr>
+              <a:graphicFrameLocks xmlns:a="http://schemas.openxmlformats.org/drawingml/2006/main" noChangeAspect="1"/>
+            </wp:cNvGraphicFramePr>
+            <a:graphic xmlns:a="http://schemas.openxmlformats.org/drawingml/2006/main">
+              <a:graphicData uri="http://schemas.openxmlformats.org/drawingml/2006/picture">
+                <pic:pic xmlns:pic="http://schemas.openxmlformats.org/drawingml/2006/picture">
+                  <pic:nvPicPr>
+                    <pic:cNvPr id="51" name="图片 51" descr="KXU43LEKD1ONKGKX~OUX61K"/>
+                    <pic:cNvPicPr>
+                      <a:picLocks noChangeAspect="1"/>
+                    </pic:cNvPicPr>
+                  </pic:nvPicPr>
+                  <pic:blipFill>
+                    <a:blip r:embed="rId53"/>
+                    <a:stretch>
+                      <a:fillRect/>
+                    </a:stretch>
+                  </pic:blipFill>
+                  <pic:spPr>
+                    <a:xfrm>
+                      <a:off x="0" y="0"/>
+                      <a:ext cx="3133725" cy="1562100"/>
+                    </a:xfrm>
+                    <a:prstGeom prst="rect">
+                      <a:avLst/>
+                    </a:prstGeom>
+                  </pic:spPr>
+                </pic:pic>
+              </a:graphicData>
+            </a:graphic>
+          </wp:inline>
+        </w:drawing>
+      </w:r>
+    </w:p>
+    <w:p>
+      <w:pPr>
+        <w:rPr>
+          <w:rFonts w:hint="default" w:ascii="Arial" w:hAnsi="Arial" w:eastAsia="宋体" w:cs="Arial"/>
+          <w:i w:val="0"/>
+          <w:caps w:val="0"/>
+          <w:color w:val="FF0000"/>
+          <w:spacing w:val="0"/>
+          <w:sz w:val="21"/>
+          <w:szCs w:val="21"/>
+          <w:shd w:val="clear" w:fill="FFFFFF"/>
+          <w:lang w:val="en-US" w:eastAsia="zh-CN"/>
+        </w:rPr>
+      </w:pPr>
+    </w:p>
+    <w:p>
+      <w:pPr>
+        <w:rPr>
+          <w:rFonts w:hint="default" w:ascii="Arial" w:hAnsi="Arial" w:eastAsia="宋体" w:cs="Arial"/>
+          <w:i w:val="0"/>
+          <w:caps w:val="0"/>
+          <w:color w:val="FF0000"/>
+          <w:spacing w:val="0"/>
+          <w:sz w:val="21"/>
+          <w:szCs w:val="21"/>
+          <w:shd w:val="clear" w:fill="FFFFFF"/>
+          <w:lang w:val="en-US" w:eastAsia="zh-CN"/>
+        </w:rPr>
+      </w:pPr>
+    </w:p>
+    <w:p>
+      <w:pPr>
+        <w:rPr>
+          <w:rFonts w:hint="default" w:ascii="Arial" w:hAnsi="Arial" w:eastAsia="宋体" w:cs="Arial"/>
+          <w:i w:val="0"/>
+          <w:caps w:val="0"/>
+          <w:color w:val="FF0000"/>
+          <w:spacing w:val="0"/>
+          <w:sz w:val="21"/>
+          <w:szCs w:val="21"/>
+          <w:shd w:val="clear" w:fill="FFFFFF"/>
+          <w:lang w:val="en-US" w:eastAsia="zh-CN"/>
+        </w:rPr>
+      </w:pPr>
+      <w:r>
+        <w:rPr>
+          <w:rFonts w:hint="default" w:ascii="Arial" w:hAnsi="Arial" w:eastAsia="宋体" w:cs="Arial"/>
+          <w:i w:val="0"/>
+          <w:caps w:val="0"/>
+          <w:color w:val="FF0000"/>
+          <w:spacing w:val="0"/>
+          <w:sz w:val="21"/>
+          <w:szCs w:val="21"/>
+          <w:shd w:val="clear" w:fill="FFFFFF"/>
+          <w:lang w:val="en-US" w:eastAsia="zh-CN"/>
+        </w:rPr>
+        <w:drawing>
+          <wp:inline distT="0" distB="0" distL="114300" distR="114300">
+            <wp:extent cx="3752850" cy="4667250"/>
+            <wp:effectExtent l="0" t="0" r="0" b="0"/>
+            <wp:docPr id="52" name="图片 52" descr="]927R`RHTAVZUD3SVK}E`3E"/>
+            <wp:cNvGraphicFramePr>
+              <a:graphicFrameLocks xmlns:a="http://schemas.openxmlformats.org/drawingml/2006/main" noChangeAspect="1"/>
+            </wp:cNvGraphicFramePr>
+            <a:graphic xmlns:a="http://schemas.openxmlformats.org/drawingml/2006/main">
+              <a:graphicData uri="http://schemas.openxmlformats.org/drawingml/2006/picture">
+                <pic:pic xmlns:pic="http://schemas.openxmlformats.org/drawingml/2006/picture">
+                  <pic:nvPicPr>
+                    <pic:cNvPr id="52" name="图片 52" descr="]927R`RHTAVZUD3SVK}E`3E"/>
+                    <pic:cNvPicPr>
+                      <a:picLocks noChangeAspect="1"/>
+                    </pic:cNvPicPr>
+                  </pic:nvPicPr>
+                  <pic:blipFill>
+                    <a:blip r:embed="rId54"/>
+                    <a:stretch>
+                      <a:fillRect/>
+                    </a:stretch>
+                  </pic:blipFill>
+                  <pic:spPr>
+                    <a:xfrm>
+                      <a:off x="0" y="0"/>
+                      <a:ext cx="3752850" cy="4667250"/>
+                    </a:xfrm>
+                    <a:prstGeom prst="rect">
+                      <a:avLst/>
+                    </a:prstGeom>
+                  </pic:spPr>
+                </pic:pic>
+              </a:graphicData>
+            </a:graphic>
+          </wp:inline>
+        </w:drawing>
+      </w:r>
+    </w:p>
+    <w:p>
+      <w:pPr>
+        <w:rPr>
+          <w:rFonts w:hint="eastAsia" w:ascii="Arial" w:hAnsi="Arial" w:eastAsia="宋体" w:cs="Arial"/>
+          <w:i w:val="0"/>
+          <w:caps w:val="0"/>
+          <w:color w:val="FF0000"/>
+          <w:spacing w:val="0"/>
+          <w:sz w:val="21"/>
+          <w:szCs w:val="21"/>
+          <w:shd w:val="clear" w:fill="FFFFFF"/>
+          <w:lang w:val="en-US" w:eastAsia="zh-CN"/>
+        </w:rPr>
+      </w:pPr>
+      <w:r>
+        <w:rPr>
+          <w:rFonts w:hint="eastAsia" w:ascii="Arial" w:hAnsi="Arial" w:eastAsia="宋体" w:cs="Arial"/>
+          <w:i w:val="0"/>
+          <w:caps w:val="0"/>
+          <w:color w:val="FF0000"/>
+          <w:spacing w:val="0"/>
+          <w:sz w:val="21"/>
+          <w:szCs w:val="21"/>
+          <w:shd w:val="clear" w:fill="FFFFFF"/>
+          <w:lang w:val="en-US" w:eastAsia="zh-CN"/>
+        </w:rPr>
+        <w:t xml:space="preserve">    </w:t>
+      </w:r>
+    </w:p>
+    <w:p>
+      <w:pPr>
+        <w:rPr>
+          <w:rFonts w:hint="default" w:ascii="Arial" w:hAnsi="Arial" w:eastAsia="宋体" w:cs="Arial"/>
+          <w:i w:val="0"/>
+          <w:caps w:val="0"/>
+          <w:color w:val="FF0000"/>
+          <w:spacing w:val="0"/>
+          <w:sz w:val="21"/>
+          <w:szCs w:val="21"/>
+          <w:shd w:val="clear" w:fill="FFFFFF"/>
+          <w:lang w:val="en-US" w:eastAsia="zh-CN"/>
+        </w:rPr>
+      </w:pPr>
+      <w:r>
+        <w:rPr>
+          <w:rFonts w:hint="eastAsia" w:ascii="Arial" w:hAnsi="Arial" w:eastAsia="宋体" w:cs="Arial"/>
+          <w:i w:val="0"/>
+          <w:caps w:val="0"/>
+          <w:color w:val="FF0000"/>
+          <w:spacing w:val="0"/>
+          <w:sz w:val="21"/>
+          <w:szCs w:val="21"/>
+          <w:shd w:val="clear" w:fill="FFFFFF"/>
+          <w:lang w:val="en-US" w:eastAsia="zh-CN"/>
+        </w:rPr>
+        <w:t xml:space="preserve">   </w:t>
+      </w:r>
+      <w:r>
+        <w:rPr>
+          <w:rFonts w:hint="default" w:ascii="Arial" w:hAnsi="Arial" w:eastAsia="宋体" w:cs="Arial"/>
+          <w:i w:val="0"/>
+          <w:caps w:val="0"/>
+          <w:color w:val="FF0000"/>
+          <w:spacing w:val="0"/>
+          <w:sz w:val="21"/>
+          <w:szCs w:val="21"/>
+          <w:shd w:val="clear" w:fill="FFFFFF"/>
+          <w:lang w:val="en-US" w:eastAsia="zh-CN"/>
+        </w:rPr>
+        <w:drawing>
+          <wp:inline distT="0" distB="0" distL="114300" distR="114300">
+            <wp:extent cx="4333875" cy="1914525"/>
+            <wp:effectExtent l="0" t="0" r="9525" b="9525"/>
+            <wp:docPr id="53" name="图片 53" descr="FP$SWR{XHLAA0S`L~7A`JU7"/>
+            <wp:cNvGraphicFramePr>
+              <a:graphicFrameLocks xmlns:a="http://schemas.openxmlformats.org/drawingml/2006/main" noChangeAspect="1"/>
+            </wp:cNvGraphicFramePr>
+            <a:graphic xmlns:a="http://schemas.openxmlformats.org/drawingml/2006/main">
+              <a:graphicData uri="http://schemas.openxmlformats.org/drawingml/2006/picture">
+                <pic:pic xmlns:pic="http://schemas.openxmlformats.org/drawingml/2006/picture">
+                  <pic:nvPicPr>
+                    <pic:cNvPr id="53" name="图片 53" descr="FP$SWR{XHLAA0S`L~7A`JU7"/>
+                    <pic:cNvPicPr>
+                      <a:picLocks noChangeAspect="1"/>
+                    </pic:cNvPicPr>
+                  </pic:nvPicPr>
+                  <pic:blipFill>
+                    <a:blip r:embed="rId55"/>
+                    <a:stretch>
+                      <a:fillRect/>
+                    </a:stretch>
+                  </pic:blipFill>
+                  <pic:spPr>
+                    <a:xfrm>
+                      <a:off x="0" y="0"/>
+                      <a:ext cx="4333875" cy="1914525"/>
+                    </a:xfrm>
+                    <a:prstGeom prst="rect">
+                      <a:avLst/>
+                    </a:prstGeom>
+                  </pic:spPr>
+                </pic:pic>
+              </a:graphicData>
+            </a:graphic>
+          </wp:inline>
+        </w:drawing>
+      </w:r>
+    </w:p>
+    <w:p>
+      <w:pPr>
+        <w:rPr>
+          <w:rFonts w:hint="default" w:ascii="Arial" w:hAnsi="Arial" w:eastAsia="宋体" w:cs="Arial"/>
+          <w:i w:val="0"/>
+          <w:caps w:val="0"/>
+          <w:color w:val="FF0000"/>
+          <w:spacing w:val="0"/>
+          <w:sz w:val="21"/>
+          <w:szCs w:val="21"/>
+          <w:shd w:val="clear" w:fill="FFFFFF"/>
+          <w:lang w:val="en-US" w:eastAsia="zh-CN"/>
+        </w:rPr>
+      </w:pPr>
+    </w:p>
+    <w:p>
+      <w:pPr>
+        <w:rPr>
+          <w:rFonts w:hint="default" w:ascii="Arial" w:hAnsi="Arial" w:eastAsia="宋体" w:cs="Arial"/>
+          <w:i w:val="0"/>
+          <w:caps w:val="0"/>
+          <w:color w:val="FF0000"/>
+          <w:spacing w:val="0"/>
+          <w:sz w:val="21"/>
+          <w:szCs w:val="21"/>
+          <w:shd w:val="clear" w:fill="FFFFFF"/>
+          <w:lang w:val="en-US" w:eastAsia="zh-CN"/>
+        </w:rPr>
+      </w:pPr>
+      <w:bookmarkStart w:id="0" w:name="_GoBack"/>
+      <w:bookmarkEnd w:id="0"/>
     </w:p>
     <w:sectPr>
       <w:pgSz w:w="11906" w:h="16838"/>
@@ -3761,7 +5613,7 @@
     <w:lsdException w:qFormat="1" w:unhideWhenUsed="0" w:uiPriority="0" w:semiHidden="0" w:name="Title"/>
     <w:lsdException w:unhideWhenUsed="0" w:uiPriority="0" w:semiHidden="0" w:name="Closing"/>
     <w:lsdException w:unhideWhenUsed="0" w:uiPriority="0" w:semiHidden="0" w:name="Signature"/>
-    <w:lsdException w:unhideWhenUsed="0" w:uiPriority="0" w:name="Default Paragraph Font"/>
+    <w:lsdException w:qFormat="1" w:unhideWhenUsed="0" w:uiPriority="0" w:name="Default Paragraph Font"/>
     <w:lsdException w:unhideWhenUsed="0" w:uiPriority="0" w:semiHidden="0" w:name="Body Text"/>
     <w:lsdException w:unhideWhenUsed="0" w:uiPriority="0" w:semiHidden="0" w:name="Body Text Indent"/>
     <w:lsdException w:unhideWhenUsed="0" w:uiPriority="0" w:semiHidden="0" w:name="List Continue"/>
@@ -3781,14 +5633,14 @@
     <w:lsdException w:unhideWhenUsed="0" w:uiPriority="0" w:semiHidden="0" w:name="Body Text Indent 2"/>
     <w:lsdException w:unhideWhenUsed="0" w:uiPriority="0" w:semiHidden="0" w:name="Body Text Indent 3"/>
     <w:lsdException w:unhideWhenUsed="0" w:uiPriority="0" w:semiHidden="0" w:name="Block Text"/>
-    <w:lsdException w:unhideWhenUsed="0" w:uiPriority="0" w:semiHidden="0" w:name="Hyperlink"/>
+    <w:lsdException w:qFormat="1" w:unhideWhenUsed="0" w:uiPriority="0" w:semiHidden="0" w:name="Hyperlink"/>
     <w:lsdException w:unhideWhenUsed="0" w:uiPriority="0" w:semiHidden="0" w:name="FollowedHyperlink"/>
     <w:lsdException w:qFormat="1" w:unhideWhenUsed="0" w:uiPriority="0" w:semiHidden="0" w:name="Strong"/>
     <w:lsdException w:qFormat="1" w:unhideWhenUsed="0" w:uiPriority="0" w:semiHidden="0" w:name="Emphasis"/>
     <w:lsdException w:unhideWhenUsed="0" w:uiPriority="0" w:semiHidden="0" w:name="Document Map"/>
     <w:lsdException w:unhideWhenUsed="0" w:uiPriority="0" w:semiHidden="0" w:name="Plain Text"/>
     <w:lsdException w:unhideWhenUsed="0" w:uiPriority="0" w:semiHidden="0" w:name="E-mail Signature"/>
-    <w:lsdException w:unhideWhenUsed="0" w:uiPriority="0" w:semiHidden="0" w:name="Normal (Web)"/>
+    <w:lsdException w:qFormat="1" w:unhideWhenUsed="0" w:uiPriority="0" w:semiHidden="0" w:name="Normal (Web)"/>
     <w:lsdException w:unhideWhenUsed="0" w:uiPriority="0" w:semiHidden="0" w:name="HTML Acronym"/>
     <w:lsdException w:unhideWhenUsed="0" w:uiPriority="0" w:semiHidden="0" w:name="HTML Address"/>
     <w:lsdException w:unhideWhenUsed="0" w:uiPriority="0" w:semiHidden="0" w:name="HTML Cite"/>
@@ -3799,7 +5651,7 @@
     <w:lsdException w:unhideWhenUsed="0" w:uiPriority="0" w:semiHidden="0" w:name="HTML Sample"/>
     <w:lsdException w:unhideWhenUsed="0" w:uiPriority="0" w:semiHidden="0" w:name="HTML Typewriter"/>
     <w:lsdException w:unhideWhenUsed="0" w:uiPriority="0" w:semiHidden="0" w:name="HTML Variable"/>
-    <w:lsdException w:unhideWhenUsed="0" w:uiPriority="0" w:name="Normal Table"/>
+    <w:lsdException w:qFormat="1" w:unhideWhenUsed="0" w:uiPriority="0" w:name="Normal Table"/>
     <w:lsdException w:unhideWhenUsed="0" w:uiPriority="0" w:semiHidden="0" w:name="annotation subject"/>
     <w:lsdException w:unhideWhenUsed="0" w:uiPriority="0" w:semiHidden="0" w:name="Table Simple 1"/>
     <w:lsdException w:unhideWhenUsed="0" w:uiPriority="0" w:semiHidden="0" w:name="Table Simple 2"/>
@@ -3964,11 +5816,13 @@
   <w:style w:type="character" w:default="1" w:styleId="4">
     <w:name w:val="Default Paragraph Font"/>
     <w:semiHidden/>
+    <w:qFormat/>
     <w:uiPriority w:val="0"/>
   </w:style>
   <w:style w:type="table" w:default="1" w:styleId="3">
     <w:name w:val="Normal Table"/>
     <w:semiHidden/>
+    <w:qFormat/>
     <w:uiPriority w:val="0"/>
     <w:tblPr>
       <w:tblCellMar>
@@ -3982,6 +5836,7 @@
   <w:style w:type="paragraph" w:styleId="2">
     <w:name w:val="Normal (Web)"/>
     <w:basedOn w:val="1"/>
+    <w:qFormat/>
     <w:uiPriority w:val="0"/>
     <w:pPr>
       <w:spacing w:before="0" w:beforeAutospacing="1" w:after="0" w:afterAutospacing="1"/>
@@ -4006,6 +5861,7 @@
   <w:style w:type="character" w:styleId="6">
     <w:name w:val="Hyperlink"/>
     <w:basedOn w:val="4"/>
+    <w:qFormat/>
     <w:uiPriority w:val="0"/>
     <w:rPr>
       <w:color w:val="0000FF"/>

</xml_diff>